<commit_message>
Implement pre-populated vector database strategy for cloud deployment
- Update betty_app.py to use existing vector database when available
- Include pre-populated chroma_db/ with 234 GPS outcomes and all docs
- Enable full knowledge base access on Streamlit Cloud without timeouts
- Support both cloud and Kubernetes deployments with embedded data
- Add comprehensive document collection including latest GPS framework

Developer: Tony Begum, AI Architect, BoldARC Advisors

🤖 Generated with [Claude Code](https://claude.ai/code)

Co-Authored-By: Claude <noreply@anthropic.com>
</commit_message>
<xml_diff>
--- a/docs/Molex Manufacturing BA Reference Architecture.docx
+++ b/docs/Molex Manufacturing BA Reference Architecture.docx
@@ -50852,11 +50852,19 @@
       </w:pPr>
     </w:pPrDefault>
   </w:docDefaults>
+  <w:style w:type="table" w:styleId="TableNormal" w:default="1">
+    <w:name w:val="TableNormal"/>
+    <w:tblPr>
+      <w:tblCellMar>
+        <w:top w:w="100.0" w:type="dxa"/>
+        <w:left w:w="100.0" w:type="dxa"/>
+        <w:bottom w:w="100.0" w:type="dxa"/>
+        <w:right w:w="100.0" w:type="dxa"/>
+      </w:tblCellMar>
+    </w:tblPr>
+  </w:style>
   <w:style w:type="paragraph" w:styleId="Normal" w:default="1">
     <w:name w:val="normal"/>
-  </w:style>
-  <w:style w:type="table" w:styleId="TableNormal" w:default="1">
-    <w:name w:val="TableNormal"/>
   </w:style>
   <w:style w:type="paragraph" w:styleId="Heading1">
     <w:name w:val="heading 1"/>

</xml_diff>